<commit_message>
finish hw4 part2 again
</commit_message>
<xml_diff>
--- a/hw4/part2/HW4_107061123.docx
+++ b/hw4/part2/HW4_107061123.docx
@@ -39,36 +39,60 @@
           <w:rFonts w:hint="eastAsia"/>
           <w:b/>
         </w:rPr>
-        <w:t xml:space="preserve">0 Data Structure </w:t>
-      </w:r>
-      <w:proofErr w:type="spellStart"/>
+        <w:t>0 Data Structure Hw #</w:t>
+      </w:r>
+      <w:r>
+        <w:rPr>
+          <w:b/>
+        </w:rPr>
+        <w:t>4</w:t>
+      </w:r>
       <w:r>
         <w:rPr>
           <w:rFonts w:hint="eastAsia"/>
           <w:b/>
         </w:rPr>
-        <w:t>Hw</w:t>
-      </w:r>
-      <w:proofErr w:type="spellEnd"/>
+        <w:t xml:space="preserve"> (Chapter </w:t>
+      </w:r>
+      <w:r>
+        <w:rPr>
+          <w:b/>
+        </w:rPr>
+        <w:t>5</w:t>
+      </w:r>
       <w:r>
         <w:rPr>
           <w:rFonts w:hint="eastAsia"/>
           <w:b/>
         </w:rPr>
-        <w:t xml:space="preserve"> #</w:t>
-      </w:r>
-      <w:r>
-        <w:rPr>
-          <w:b/>
-        </w:rPr>
-        <w:t>4</w:t>
+        <w:t xml:space="preserve"> </w:t>
+      </w:r>
+      <w:r>
+        <w:rPr>
+          <w:b/>
+        </w:rPr>
+        <w:t>Tree</w:t>
       </w:r>
       <w:r>
         <w:rPr>
           <w:rFonts w:hint="eastAsia"/>
           <w:b/>
         </w:rPr>
-        <w:t xml:space="preserve"> (Chapter </w:t>
+        <w:t xml:space="preserve">) </w:t>
+      </w:r>
+    </w:p>
+    <w:p>
+      <w:pPr>
+        <w:rPr>
+          <w:b/>
+        </w:rPr>
+      </w:pPr>
+      <w:r>
+        <w:rPr>
+          <w:rFonts w:hint="eastAsia"/>
+          <w:b/>
+        </w:rPr>
+        <w:t xml:space="preserve">due date </w:t>
       </w:r>
       <w:r>
         <w:rPr>
@@ -81,65 +105,25 @@
           <w:rFonts w:hint="eastAsia"/>
           <w:b/>
         </w:rPr>
-        <w:t xml:space="preserve"> </w:t>
-      </w:r>
-      <w:r>
-        <w:rPr>
-          <w:b/>
-        </w:rPr>
-        <w:t>Tree</w:t>
+        <w:t>/</w:t>
+      </w:r>
+      <w:r>
+        <w:rPr>
+          <w:b/>
+        </w:rPr>
+        <w:t>30</w:t>
       </w:r>
       <w:r>
         <w:rPr>
           <w:rFonts w:hint="eastAsia"/>
           <w:b/>
         </w:rPr>
-        <w:t xml:space="preserve">) </w:t>
-      </w:r>
-    </w:p>
-    <w:p>
-      <w:pPr>
-        <w:rPr>
-          <w:b/>
-        </w:rPr>
-      </w:pPr>
-      <w:r>
-        <w:rPr>
-          <w:rFonts w:hint="eastAsia"/>
-          <w:b/>
-        </w:rPr>
-        <w:t xml:space="preserve">due date </w:t>
-      </w:r>
-      <w:r>
-        <w:rPr>
-          <w:b/>
-        </w:rPr>
-        <w:t>5</w:t>
-      </w:r>
-      <w:r>
-        <w:rPr>
-          <w:rFonts w:hint="eastAsia"/>
-          <w:b/>
-        </w:rPr>
         <w:t>/</w:t>
       </w:r>
       <w:r>
         <w:rPr>
           <w:b/>
         </w:rPr>
-        <w:t>30</w:t>
-      </w:r>
-      <w:r>
-        <w:rPr>
-          <w:rFonts w:hint="eastAsia"/>
-          <w:b/>
-        </w:rPr>
-        <w:t>/</w:t>
-      </w:r>
-      <w:r>
-        <w:rPr>
-          <w:b/>
-        </w:rPr>
         <w:t>20</w:t>
       </w:r>
       <w:r>
@@ -158,7 +142,6 @@
     <w:p>
       <w:pPr>
         <w:rPr>
-          <w:rFonts w:hint="eastAsia"/>
           <w:b/>
         </w:rPr>
       </w:pPr>
@@ -311,18 +294,125 @@
       <w:r>
         <w:t xml:space="preserve">void </w:t>
       </w:r>
-      <w:proofErr w:type="spellStart"/>
-      <w:proofErr w:type="gramStart"/>
-      <w:r>
-        <w:t>Inorder</w:t>
-      </w:r>
-      <w:proofErr w:type="spellEnd"/>
+      <w:r>
+        <w:t>Inorder()</w:t>
+      </w:r>
+    </w:p>
+    <w:p>
+      <w:pPr>
+        <w:pStyle w:val="a8"/>
+        <w:ind w:leftChars="0" w:left="360"/>
+      </w:pPr>
+      <w:r>
+        <w:t>void Pre</w:t>
+      </w:r>
+      <w:r>
+        <w:t>order()</w:t>
+      </w:r>
+    </w:p>
+    <w:p>
+      <w:pPr>
+        <w:pStyle w:val="a8"/>
+        <w:ind w:leftChars="0" w:left="360"/>
+      </w:pPr>
+      <w:r>
+        <w:t>void Post</w:t>
+      </w:r>
+      <w:r>
+        <w:t>order()</w:t>
+      </w:r>
+    </w:p>
+    <w:p>
+      <w:pPr>
+        <w:pStyle w:val="a8"/>
+        <w:ind w:leftChars="0" w:left="360"/>
+      </w:pPr>
+      <w:r>
+        <w:t>void LevelO</w:t>
+      </w:r>
+      <w:r>
+        <w:t>rder()</w:t>
+      </w:r>
+    </w:p>
+    <w:p>
+      <w:pPr>
+        <w:ind w:firstLine="360"/>
+      </w:pPr>
+      <w:r>
+        <w:rPr>
+          <w:b/>
+          <w:bCs/>
+        </w:rPr>
+        <w:t>void</w:t>
+      </w:r>
+      <w:r>
+        <w:t xml:space="preserve"> NonrecInorder()</w:t>
+      </w:r>
+    </w:p>
+    <w:p>
+      <w:pPr>
+        <w:ind w:firstLine="360"/>
+      </w:pPr>
+      <w:r>
+        <w:rPr>
+          <w:b/>
+          <w:bCs/>
+        </w:rPr>
+        <w:t>void</w:t>
+      </w:r>
+      <w:r>
+        <w:t xml:space="preserve"> </w:t>
+      </w:r>
+      <w:r>
+        <w:t>NoStackInorder()</w:t>
+      </w:r>
+    </w:p>
+    <w:p>
+      <w:pPr>
+        <w:ind w:firstLine="360"/>
+      </w:pPr>
+      <w:r>
+        <w:rPr>
+          <w:b/>
+          <w:bCs/>
+        </w:rPr>
+        <w:t>bool</w:t>
+      </w:r>
+      <w:r>
+        <w:t xml:space="preserve"> </w:t>
+      </w:r>
+      <w:r>
+        <w:rPr>
+          <w:b/>
+          <w:bCs/>
+        </w:rPr>
+        <w:t xml:space="preserve">operator == </w:t>
+      </w:r>
       <w:r>
         <w:t>(</w:t>
       </w:r>
-      <w:proofErr w:type="gramEnd"/>
-      <w:r>
-        <w:t>)</w:t>
+      <w:r>
+        <w:rPr>
+          <w:b/>
+          <w:bCs/>
+        </w:rPr>
+        <w:t>const</w:t>
+      </w:r>
+      <w:r>
+        <w:t xml:space="preserve"> </w:t>
+      </w:r>
+      <w:r>
+        <w:t>Binary</w:t>
+      </w:r>
+      <w:r>
+        <w:t xml:space="preserve">Tree&amp; t) </w:t>
+      </w:r>
+      <w:r>
+        <w:rPr>
+          <w:b/>
+          <w:bCs/>
+        </w:rPr>
+        <w:t>const</w:t>
       </w:r>
     </w:p>
     <w:p>
@@ -330,131 +420,157 @@
         <w:pStyle w:val="a8"/>
         <w:ind w:leftChars="0" w:left="360"/>
       </w:pPr>
-      <w:r>
-        <w:t xml:space="preserve">void </w:t>
-      </w:r>
-      <w:proofErr w:type="gramStart"/>
-      <w:r>
-        <w:t>Pre</w:t>
-      </w:r>
-      <w:r>
-        <w:t>order(</w:t>
-      </w:r>
-      <w:proofErr w:type="gramEnd"/>
-      <w:r>
-        <w:t>)</w:t>
-      </w:r>
-    </w:p>
-    <w:p>
-      <w:pPr>
-        <w:pStyle w:val="a8"/>
-        <w:ind w:leftChars="0" w:left="360"/>
-      </w:pPr>
-      <w:r>
-        <w:t xml:space="preserve">void </w:t>
-      </w:r>
-      <w:proofErr w:type="spellStart"/>
-      <w:proofErr w:type="gramStart"/>
-      <w:r>
-        <w:t>Post</w:t>
-      </w:r>
-      <w:r>
-        <w:t>order</w:t>
-      </w:r>
-      <w:proofErr w:type="spellEnd"/>
-      <w:r>
-        <w:t>(</w:t>
-      </w:r>
-      <w:proofErr w:type="gramEnd"/>
-      <w:r>
-        <w:t>)</w:t>
-      </w:r>
-    </w:p>
-    <w:p>
-      <w:pPr>
-        <w:pStyle w:val="a8"/>
-        <w:ind w:leftChars="0" w:left="360"/>
-      </w:pPr>
-      <w:r>
-        <w:t xml:space="preserve">void </w:t>
-      </w:r>
-      <w:proofErr w:type="spellStart"/>
-      <w:proofErr w:type="gramStart"/>
-      <w:r>
-        <w:t>LevelO</w:t>
-      </w:r>
-      <w:r>
-        <w:t>rder</w:t>
-      </w:r>
-      <w:proofErr w:type="spellEnd"/>
-      <w:r>
-        <w:t>(</w:t>
-      </w:r>
-      <w:proofErr w:type="gramEnd"/>
-      <w:r>
-        <w:t>)</w:t>
-      </w:r>
     </w:p>
     <w:p>
       <w:pPr>
         <w:ind w:firstLine="360"/>
       </w:pPr>
       <w:r>
-        <w:rPr>
-          <w:b/>
-          <w:bCs/>
-        </w:rPr>
-        <w:t>void</w:t>
-      </w:r>
+        <w:t>Write 2 setup functions to establish 2 example binary trees (</w:t>
+      </w:r>
+      <w:r>
+        <w:t>use</w:t>
+      </w:r>
+      <w:r>
+        <w:t xml:space="preserve"> the </w:t>
+      </w:r>
+      <w:r>
+        <w:t xml:space="preserve">two </w:t>
+      </w:r>
+      <w:r>
+        <w:t xml:space="preserve">trees in Part 1 Question 5). Then </w:t>
+      </w:r>
+      <w:r>
+        <w:rPr>
+          <w:b/>
+        </w:rPr>
+        <w:t>demonstrate</w:t>
+      </w:r>
+      <w:r>
+        <w:t xml:space="preserve"> the functions</w:t>
+      </w:r>
+      <w:r>
+        <w:t xml:space="preserve"> you wrote</w:t>
+      </w:r>
+      <w:r>
+        <w:t>.</w:t>
+      </w:r>
+    </w:p>
+    <w:p>
+      <w:pPr>
+        <w:ind w:firstLine="360"/>
+      </w:pPr>
       <w:r>
         <w:t xml:space="preserve"> </w:t>
       </w:r>
-      <w:proofErr w:type="spellStart"/>
-      <w:proofErr w:type="gramStart"/>
-      <w:r>
-        <w:t>NonrecInorder</w:t>
-      </w:r>
-      <w:proofErr w:type="spellEnd"/>
-      <w:r>
-        <w:t>(</w:t>
-      </w:r>
-      <w:proofErr w:type="gramEnd"/>
-      <w:r>
-        <w:t>)</w:t>
-      </w:r>
-    </w:p>
-    <w:p>
-      <w:pPr>
-        <w:ind w:firstLine="360"/>
-      </w:pPr>
-      <w:r>
-        <w:rPr>
-          <w:b/>
-          <w:bCs/>
-        </w:rPr>
-        <w:t>void</w:t>
-      </w:r>
-      <w:r>
-        <w:t xml:space="preserve"> </w:t>
-      </w:r>
-      <w:proofErr w:type="spellStart"/>
-      <w:proofErr w:type="gramStart"/>
-      <w:r>
-        <w:t>NoStackInorder</w:t>
-      </w:r>
-      <w:proofErr w:type="spellEnd"/>
-      <w:r>
-        <w:t>(</w:t>
-      </w:r>
-      <w:proofErr w:type="gramEnd"/>
-      <w:r>
-        <w:t>)</w:t>
-      </w:r>
-    </w:p>
-    <w:p>
-      <w:pPr>
-        <w:ind w:firstLine="360"/>
-      </w:pPr>
+    </w:p>
+    <w:p>
+      <w:pPr>
+        <w:pStyle w:val="a8"/>
+        <w:rPr>
+          <w:b/>
+          <w:bCs/>
+        </w:rPr>
+      </w:pPr>
+      <w:r>
+        <w:rPr>
+          <w:b/>
+        </w:rPr>
+        <w:t>ADT 5.1</w:t>
+      </w:r>
+      <w:r>
+        <w:rPr>
+          <w:b/>
+        </w:rPr>
+        <w:t xml:space="preserve"> BinaryTree</w:t>
+      </w:r>
+    </w:p>
+    <w:p>
+      <w:pPr>
+        <w:pStyle w:val="a8"/>
+      </w:pPr>
+      <w:r>
+        <w:rPr>
+          <w:b/>
+          <w:bCs/>
+        </w:rPr>
+        <w:t>template</w:t>
+      </w:r>
+      <w:r>
+        <w:t>&lt;</w:t>
+      </w:r>
+      <w:r>
+        <w:rPr>
+          <w:b/>
+          <w:bCs/>
+        </w:rPr>
+        <w:t>class</w:t>
+      </w:r>
+      <w:r>
+        <w:t xml:space="preserve"> T&gt;</w:t>
+      </w:r>
+    </w:p>
+    <w:p>
+      <w:pPr>
+        <w:pStyle w:val="a8"/>
+      </w:pPr>
+      <w:r>
+        <w:rPr>
+          <w:b/>
+          <w:bCs/>
+        </w:rPr>
+        <w:t>class</w:t>
+      </w:r>
+      <w:r>
+        <w:t xml:space="preserve"> BinaryTree</w:t>
+      </w:r>
+    </w:p>
+    <w:p>
+      <w:pPr>
+        <w:pStyle w:val="a8"/>
+      </w:pPr>
+      <w:r>
+        <w:t>{ // objects: A finite set of nodes either empty or consisting</w:t>
+      </w:r>
+    </w:p>
+    <w:p>
+      <w:pPr>
+        <w:pStyle w:val="a8"/>
+      </w:pPr>
+      <w:r>
+        <w:t xml:space="preserve">  // of a root node, left BinaryTree and right BinaryTree</w:t>
+      </w:r>
+    </w:p>
+    <w:p>
+      <w:pPr>
+        <w:pStyle w:val="a8"/>
+      </w:pPr>
+      <w:r>
+        <w:rPr>
+          <w:b/>
+          <w:bCs/>
+        </w:rPr>
+        <w:t>public</w:t>
+      </w:r>
+      <w:r>
+        <w:t>:</w:t>
+      </w:r>
+    </w:p>
+    <w:p>
+      <w:pPr>
+        <w:pStyle w:val="a8"/>
+      </w:pPr>
+      <w:r>
+        <w:t xml:space="preserve">    BinaryTree(); // constructor for an empty binary tree</w:t>
+      </w:r>
+    </w:p>
+    <w:p>
+      <w:pPr>
+        <w:pStyle w:val="a8"/>
+      </w:pPr>
+      <w:r>
+        <w:t xml:space="preserve">    </w:t>
+      </w:r>
       <w:r>
         <w:rPr>
           <w:b/>
@@ -463,311 +579,15 @@
         <w:t>bool</w:t>
       </w:r>
       <w:r>
-        <w:t xml:space="preserve"> </w:t>
-      </w:r>
-      <w:r>
-        <w:rPr>
-          <w:b/>
-          <w:bCs/>
-        </w:rPr>
-        <w:t xml:space="preserve">operator == </w:t>
-      </w:r>
-      <w:r>
-        <w:t>(</w:t>
-      </w:r>
-      <w:r>
-        <w:rPr>
-          <w:b/>
-          <w:bCs/>
-        </w:rPr>
-        <w:t>const</w:t>
-      </w:r>
-      <w:r>
-        <w:t xml:space="preserve"> </w:t>
-      </w:r>
-      <w:proofErr w:type="spellStart"/>
-      <w:r>
-        <w:t>Binary</w:t>
-      </w:r>
-      <w:r>
-        <w:t>Tree</w:t>
-      </w:r>
-      <w:proofErr w:type="spellEnd"/>
-      <w:r>
-        <w:t xml:space="preserve">&amp; t) </w:t>
-      </w:r>
-      <w:r>
-        <w:rPr>
-          <w:b/>
-          <w:bCs/>
-        </w:rPr>
-        <w:t>const</w:t>
-      </w:r>
-    </w:p>
-    <w:p>
-      <w:pPr>
-        <w:pStyle w:val="a8"/>
-        <w:ind w:leftChars="0" w:left="360"/>
-      </w:pPr>
-    </w:p>
-    <w:p>
-      <w:pPr>
-        <w:ind w:firstLine="360"/>
-      </w:pPr>
-      <w:r>
-        <w:t>Write 2 setup functions to establish 2 example binary trees (</w:t>
-      </w:r>
-      <w:r>
-        <w:t>use</w:t>
-      </w:r>
-      <w:r>
-        <w:t xml:space="preserve"> the </w:t>
-      </w:r>
-      <w:r>
-        <w:t xml:space="preserve">two </w:t>
-      </w:r>
-      <w:r>
-        <w:t xml:space="preserve">trees in Part 1 Question 5). Then </w:t>
-      </w:r>
-      <w:r>
-        <w:rPr>
-          <w:b/>
-        </w:rPr>
-        <w:t>demonstrate</w:t>
-      </w:r>
-      <w:r>
-        <w:t xml:space="preserve"> the functions</w:t>
-      </w:r>
-      <w:r>
-        <w:t xml:space="preserve"> you wrote</w:t>
-      </w:r>
-      <w:r>
-        <w:t>.</w:t>
-      </w:r>
-    </w:p>
-    <w:p>
-      <w:pPr>
-        <w:ind w:firstLine="360"/>
-      </w:pPr>
-      <w:r>
-        <w:t xml:space="preserve"> </w:t>
-      </w:r>
-    </w:p>
-    <w:p>
-      <w:pPr>
-        <w:pStyle w:val="a8"/>
-        <w:rPr>
-          <w:b/>
-          <w:bCs/>
-        </w:rPr>
-      </w:pPr>
-      <w:r>
-        <w:rPr>
-          <w:b/>
-        </w:rPr>
-        <w:t>ADT 5.1</w:t>
-      </w:r>
-      <w:r>
-        <w:rPr>
-          <w:b/>
-        </w:rPr>
-        <w:t xml:space="preserve"> </w:t>
-      </w:r>
-      <w:proofErr w:type="spellStart"/>
-      <w:r>
-        <w:rPr>
-          <w:b/>
-        </w:rPr>
-        <w:t>BinaryTree</w:t>
-      </w:r>
-      <w:proofErr w:type="spellEnd"/>
-    </w:p>
-    <w:p>
-      <w:pPr>
-        <w:pStyle w:val="a8"/>
-      </w:pPr>
-      <w:r>
-        <w:rPr>
-          <w:b/>
-          <w:bCs/>
-        </w:rPr>
-        <w:t>template</w:t>
-      </w:r>
-      <w:r>
-        <w:t>&lt;</w:t>
-      </w:r>
-      <w:r>
-        <w:rPr>
-          <w:b/>
-          <w:bCs/>
-        </w:rPr>
-        <w:t>class</w:t>
-      </w:r>
-      <w:r>
-        <w:t xml:space="preserve"> T&gt;</w:t>
-      </w:r>
-    </w:p>
-    <w:p>
-      <w:pPr>
-        <w:pStyle w:val="a8"/>
-      </w:pPr>
-      <w:r>
-        <w:rPr>
-          <w:b/>
-          <w:bCs/>
-        </w:rPr>
-        <w:t>class</w:t>
-      </w:r>
-      <w:r>
-        <w:t xml:space="preserve"> </w:t>
-      </w:r>
-      <w:proofErr w:type="spellStart"/>
-      <w:r>
-        <w:t>BinaryTree</w:t>
-      </w:r>
-      <w:proofErr w:type="spellEnd"/>
-    </w:p>
-    <w:p>
-      <w:pPr>
-        <w:pStyle w:val="a8"/>
-      </w:pPr>
-      <w:proofErr w:type="gramStart"/>
-      <w:r>
-        <w:t>{ /</w:t>
-      </w:r>
-      <w:proofErr w:type="gramEnd"/>
-      <w:r>
-        <w:t>/ objects: A finite set of nodes either empty or consisting</w:t>
-      </w:r>
-    </w:p>
-    <w:p>
-      <w:pPr>
-        <w:pStyle w:val="a8"/>
-      </w:pPr>
-      <w:r>
-        <w:t xml:space="preserve">  // of a root node, left </w:t>
-      </w:r>
-      <w:proofErr w:type="spellStart"/>
-      <w:r>
-        <w:t>BinaryTree</w:t>
-      </w:r>
-      <w:proofErr w:type="spellEnd"/>
-      <w:r>
-        <w:t xml:space="preserve"> and right </w:t>
-      </w:r>
-      <w:proofErr w:type="spellStart"/>
-      <w:r>
-        <w:t>BinaryTree</w:t>
-      </w:r>
-      <w:proofErr w:type="spellEnd"/>
-    </w:p>
-    <w:p>
-      <w:pPr>
-        <w:pStyle w:val="a8"/>
-      </w:pPr>
-      <w:r>
-        <w:rPr>
-          <w:b/>
-          <w:bCs/>
-        </w:rPr>
-        <w:t>public</w:t>
-      </w:r>
-      <w:r>
-        <w:t>:</w:t>
-      </w:r>
-    </w:p>
-    <w:p>
-      <w:pPr>
-        <w:pStyle w:val="a8"/>
-      </w:pPr>
-      <w:r>
-        <w:t xml:space="preserve">    </w:t>
-      </w:r>
-      <w:proofErr w:type="spellStart"/>
-      <w:proofErr w:type="gramStart"/>
-      <w:r>
-        <w:t>BinaryTree</w:t>
-      </w:r>
-      <w:proofErr w:type="spellEnd"/>
-      <w:r>
-        <w:t>(</w:t>
-      </w:r>
-      <w:proofErr w:type="gramEnd"/>
-      <w:r>
-        <w:t>); // constructor for an empty binary tree</w:t>
-      </w:r>
-    </w:p>
-    <w:p>
-      <w:pPr>
-        <w:pStyle w:val="a8"/>
-      </w:pPr>
-      <w:r>
-        <w:t xml:space="preserve">    </w:t>
-      </w:r>
-      <w:r>
-        <w:rPr>
-          <w:b/>
-          <w:bCs/>
-        </w:rPr>
-        <w:t>bool</w:t>
-      </w:r>
-      <w:r>
-        <w:t xml:space="preserve"> </w:t>
-      </w:r>
-      <w:proofErr w:type="spellStart"/>
-      <w:proofErr w:type="gramStart"/>
-      <w:r>
-        <w:t>IsEmpty</w:t>
-      </w:r>
-      <w:proofErr w:type="spellEnd"/>
-      <w:r>
-        <w:t>(</w:t>
-      </w:r>
-      <w:proofErr w:type="gramEnd"/>
-      <w:r>
-        <w:t xml:space="preserve">); // return true </w:t>
-      </w:r>
-      <w:proofErr w:type="spellStart"/>
-      <w:r>
-        <w:t>iff</w:t>
-      </w:r>
-      <w:proofErr w:type="spellEnd"/>
-      <w:r>
-        <w:t xml:space="preserve"> the binary tree is empty    </w:t>
-      </w:r>
-    </w:p>
-    <w:p>
-      <w:pPr>
-        <w:pStyle w:val="a8"/>
-      </w:pPr>
-      <w:r>
-        <w:t xml:space="preserve">    </w:t>
-      </w:r>
-      <w:proofErr w:type="spellStart"/>
-      <w:proofErr w:type="gramStart"/>
-      <w:r>
-        <w:t>BinaryTree</w:t>
-      </w:r>
-      <w:proofErr w:type="spellEnd"/>
-      <w:r>
-        <w:t>(</w:t>
-      </w:r>
-      <w:proofErr w:type="spellStart"/>
-      <w:proofErr w:type="gramEnd"/>
-      <w:r>
-        <w:t>BinaryTree</w:t>
-      </w:r>
-      <w:proofErr w:type="spellEnd"/>
-      <w:r>
-        <w:t xml:space="preserve">&lt;T&gt;&amp; bt1, T&amp; item, </w:t>
-      </w:r>
-      <w:proofErr w:type="spellStart"/>
-      <w:r>
-        <w:t>BinaryTree</w:t>
-      </w:r>
-      <w:proofErr w:type="spellEnd"/>
-      <w:r>
-        <w:t xml:space="preserve">&lt;T&gt;&amp; bt2);   </w:t>
+        <w:t xml:space="preserve"> IsEmpty(); // return true iff the binary tree is empty    </w:t>
+      </w:r>
+    </w:p>
+    <w:p>
+      <w:pPr>
+        <w:pStyle w:val="a8"/>
+      </w:pPr>
+      <w:r>
+        <w:t xml:space="preserve">    BinaryTree(BinaryTree&lt;T&gt;&amp; bt1, T&amp; item, BinaryTree&lt;T&gt;&amp; bt2);   </w:t>
       </w:r>
     </w:p>
     <w:p>
@@ -784,77 +604,23 @@
       </w:pPr>
       <w:r>
         <w:tab/>
-      </w:r>
-      <w:proofErr w:type="spellStart"/>
-      <w:r>
-        <w:t>BinaryTree</w:t>
-      </w:r>
-      <w:proofErr w:type="spellEnd"/>
-      <w:r>
-        <w:t xml:space="preserve">&lt;T&gt; </w:t>
-      </w:r>
-      <w:proofErr w:type="spellStart"/>
-      <w:proofErr w:type="gramStart"/>
-      <w:r>
-        <w:t>LeftSubtree</w:t>
-      </w:r>
-      <w:proofErr w:type="spellEnd"/>
-      <w:r>
-        <w:t>(</w:t>
-      </w:r>
-      <w:proofErr w:type="gramEnd"/>
-      <w:r>
-        <w:t>); // return the left subtree</w:t>
-      </w:r>
-    </w:p>
-    <w:p>
-      <w:pPr>
-        <w:pStyle w:val="a8"/>
-      </w:pPr>
-      <w:r>
-        <w:t xml:space="preserve">    </w:t>
-      </w:r>
-      <w:proofErr w:type="spellStart"/>
-      <w:r>
-        <w:t>BinaryTree</w:t>
-      </w:r>
-      <w:proofErr w:type="spellEnd"/>
-      <w:r>
-        <w:t xml:space="preserve">&lt;T&gt; </w:t>
-      </w:r>
-      <w:proofErr w:type="spellStart"/>
-      <w:proofErr w:type="gramStart"/>
-      <w:r>
-        <w:t>RightSubtree</w:t>
-      </w:r>
-      <w:proofErr w:type="spellEnd"/>
-      <w:r>
-        <w:t>(</w:t>
-      </w:r>
-      <w:proofErr w:type="gramEnd"/>
-      <w:r>
-        <w:t>);// return the right subtree</w:t>
-      </w:r>
-    </w:p>
-    <w:p>
-      <w:pPr>
-        <w:pStyle w:val="a8"/>
-      </w:pPr>
-      <w:r>
-        <w:t xml:space="preserve">    T </w:t>
-      </w:r>
-      <w:proofErr w:type="spellStart"/>
-      <w:proofErr w:type="gramStart"/>
-      <w:r>
-        <w:t>RootData</w:t>
-      </w:r>
-      <w:proofErr w:type="spellEnd"/>
-      <w:r>
-        <w:t>(</w:t>
-      </w:r>
-      <w:proofErr w:type="gramEnd"/>
-      <w:r>
-        <w:t>);  // return the data in the root node of *</w:t>
+        <w:t>BinaryTree&lt;T&gt; LeftSubtree(); // return the left subtree</w:t>
+      </w:r>
+    </w:p>
+    <w:p>
+      <w:pPr>
+        <w:pStyle w:val="a8"/>
+      </w:pPr>
+      <w:r>
+        <w:t xml:space="preserve">    BinaryTree&lt;T&gt; RightSubtree();// return the right subtree</w:t>
+      </w:r>
+    </w:p>
+    <w:p>
+      <w:pPr>
+        <w:pStyle w:val="a8"/>
+      </w:pPr>
+      <w:r>
+        <w:t xml:space="preserve">    T RootData();  // return the data in the root node of *</w:t>
       </w:r>
       <w:r>
         <w:rPr>
@@ -887,10 +653,10 @@
         </w:rPr>
         <w:lastRenderedPageBreak/>
         <w:drawing>
-          <wp:inline distT="0" distB="0" distL="0" distR="0" wp14:anchorId="723CFF15" wp14:editId="34BACF04">
-            <wp:extent cx="6188710" cy="3013710"/>
+          <wp:inline distT="0" distB="0" distL="0" distR="0" wp14:anchorId="7AC873E8" wp14:editId="7E7CD0EE">
+            <wp:extent cx="6188710" cy="3010535"/>
             <wp:effectExtent l="0" t="0" r="0" b="0"/>
-            <wp:docPr id="8" name="圖片 8"/>
+            <wp:docPr id="2" name="圖片 2"/>
             <wp:cNvGraphicFramePr>
               <a:graphicFrameLocks xmlns:a="http://schemas.openxmlformats.org/drawingml/2006/main" noChangeAspect="1"/>
             </wp:cNvGraphicFramePr>
@@ -898,7 +664,7 @@
               <a:graphicData uri="http://schemas.openxmlformats.org/drawingml/2006/picture">
                 <pic:pic xmlns:pic="http://schemas.openxmlformats.org/drawingml/2006/picture">
                   <pic:nvPicPr>
-                    <pic:cNvPr id="8" name="圖片 8"/>
+                    <pic:cNvPr id="2" name="圖片 2"/>
                     <pic:cNvPicPr/>
                   </pic:nvPicPr>
                   <pic:blipFill>
@@ -916,7 +682,7 @@
                   <pic:spPr>
                     <a:xfrm>
                       <a:off x="0" y="0"/>
-                      <a:ext cx="6188710" cy="3013710"/>
+                      <a:ext cx="6188710" cy="3010535"/>
                     </a:xfrm>
                     <a:prstGeom prst="rect">
                       <a:avLst/>
@@ -965,15 +731,7 @@
         <w:pStyle w:val="a8"/>
       </w:pPr>
       <w:r>
-        <w:t xml:space="preserve">First construct </w:t>
-      </w:r>
-      <w:proofErr w:type="spellStart"/>
-      <w:r>
-        <w:t>a</w:t>
-      </w:r>
-      <w:proofErr w:type="spellEnd"/>
-      <w:r>
-        <w:t xml:space="preserve"> empty tree</w:t>
+        <w:t>First construct a empty tree</w:t>
       </w:r>
       <w:r>
         <w:t xml:space="preserve"> T</w:t>
@@ -981,144 +739,66 @@
       <w:r>
         <w:t xml:space="preserve"> and show if the tree is empty by </w:t>
       </w:r>
-      <w:proofErr w:type="spellStart"/>
-      <w:proofErr w:type="gramStart"/>
       <w:r>
         <w:t>T.</w:t>
       </w:r>
       <w:r>
-        <w:t>IsEmpty</w:t>
-      </w:r>
-      <w:proofErr w:type="spellEnd"/>
-      <w:proofErr w:type="gramEnd"/>
+        <w:t>IsEmpty()</w:t>
+      </w:r>
+      <w:r>
+        <w:t xml:space="preserve">. </w:t>
+      </w:r>
+    </w:p>
+    <w:p>
+      <w:pPr>
+        <w:pStyle w:val="a8"/>
+      </w:pPr>
+      <w:r>
+        <w:t>Then give T some value. And create a new CopyTree CT to copy T by the copy constructor CT = Tree(T) and check if T and CT are equal by T == CT.</w:t>
+      </w:r>
+    </w:p>
+    <w:p>
+      <w:pPr>
+        <w:pStyle w:val="a8"/>
+      </w:pPr>
+      <w:r>
+        <w:t>Then, show Inorder, NonrecInorder, Preorder, Postorder, LevelOrder and NonStackInorder of T and CT.</w:t>
+      </w:r>
+    </w:p>
+    <w:p>
+      <w:pPr>
+        <w:pStyle w:val="a8"/>
+      </w:pPr>
+      <w:r>
+        <w:t>And</w:t>
+      </w:r>
+      <w:r>
+        <w:t>, show the root of T by T.RootData(), and left child and right child by T.LeftChild() and T.RightChild</w:t>
+      </w:r>
       <w:r>
         <w:t>()</w:t>
       </w:r>
       <w:r>
-        <w:t xml:space="preserve">. </w:t>
-      </w:r>
-    </w:p>
-    <w:p>
-      <w:pPr>
-        <w:pStyle w:val="a8"/>
-      </w:pPr>
-      <w:r>
-        <w:t xml:space="preserve">Then give T some value. And create a new </w:t>
-      </w:r>
-      <w:proofErr w:type="spellStart"/>
-      <w:r>
-        <w:t>CopyTree</w:t>
-      </w:r>
-      <w:proofErr w:type="spellEnd"/>
-      <w:r>
-        <w:t xml:space="preserve"> CT to copy T by the copy constructor CT = Tree(T) and check if T and CT are equal by T == CT.</w:t>
-      </w:r>
-    </w:p>
-    <w:p>
-      <w:pPr>
-        <w:pStyle w:val="a8"/>
-      </w:pPr>
-      <w:r>
-        <w:t xml:space="preserve">Then, show </w:t>
-      </w:r>
-      <w:proofErr w:type="spellStart"/>
-      <w:r>
-        <w:t>Inorder</w:t>
-      </w:r>
-      <w:proofErr w:type="spellEnd"/>
-      <w:r>
-        <w:t xml:space="preserve">, </w:t>
-      </w:r>
-      <w:proofErr w:type="spellStart"/>
-      <w:r>
-        <w:t>NonrecInorder</w:t>
-      </w:r>
-      <w:proofErr w:type="spellEnd"/>
-      <w:r>
-        <w:t xml:space="preserve">, Preorder, </w:t>
-      </w:r>
-      <w:proofErr w:type="spellStart"/>
-      <w:r>
-        <w:t>Postorder</w:t>
-      </w:r>
-      <w:proofErr w:type="spellEnd"/>
-      <w:r>
-        <w:t xml:space="preserve">, </w:t>
-      </w:r>
-      <w:proofErr w:type="spellStart"/>
-      <w:r>
-        <w:t>LevelOrder</w:t>
-      </w:r>
-      <w:proofErr w:type="spellEnd"/>
-      <w:r>
-        <w:t xml:space="preserve"> and </w:t>
-      </w:r>
-      <w:proofErr w:type="spellStart"/>
-      <w:r>
-        <w:t>NonStackInorder</w:t>
-      </w:r>
-      <w:proofErr w:type="spellEnd"/>
-      <w:r>
-        <w:t xml:space="preserve"> of T and CT.</w:t>
-      </w:r>
-    </w:p>
-    <w:p>
-      <w:pPr>
-        <w:pStyle w:val="a8"/>
+        <w:t xml:space="preserve"> and show both tree (Inorder).</w:t>
+      </w:r>
+    </w:p>
+    <w:p>
+      <w:pPr>
+        <w:pStyle w:val="a8"/>
+      </w:pPr>
+      <w:r>
         <w:rPr>
           <w:rFonts w:hint="eastAsia"/>
         </w:rPr>
-      </w:pPr>
-      <w:r>
-        <w:t xml:space="preserve">Last, show the root of T by </w:t>
-      </w:r>
-      <w:proofErr w:type="spellStart"/>
-      <w:proofErr w:type="gramStart"/>
-      <w:r>
-        <w:t>T.RootData</w:t>
-      </w:r>
-      <w:proofErr w:type="spellEnd"/>
-      <w:proofErr w:type="gramEnd"/>
-      <w:r>
-        <w:t xml:space="preserve">(), and left child and right child by </w:t>
-      </w:r>
-      <w:proofErr w:type="spellStart"/>
-      <w:r>
-        <w:t>T.LeftChild</w:t>
-      </w:r>
-      <w:proofErr w:type="spellEnd"/>
-      <w:r>
-        <w:t xml:space="preserve">() and </w:t>
-      </w:r>
-      <w:proofErr w:type="spellStart"/>
-      <w:r>
-        <w:t>T.RightChild</w:t>
-      </w:r>
-      <w:proofErr w:type="spellEnd"/>
-      <w:r>
-        <w:t>()</w:t>
-      </w:r>
-      <w:r>
-        <w:t xml:space="preserve"> and show both tree (</w:t>
-      </w:r>
-      <w:proofErr w:type="spellStart"/>
-      <w:r>
-        <w:t>Inorder</w:t>
-      </w:r>
-      <w:proofErr w:type="spellEnd"/>
-      <w:r>
-        <w:t xml:space="preserve">). </w:t>
-      </w:r>
-      <w:r>
-        <w:t xml:space="preserve"> </w:t>
-      </w:r>
-    </w:p>
-    <w:p>
-      <w:pPr>
-        <w:pStyle w:val="a8"/>
-        <w:rPr>
-          <w:rFonts w:hint="eastAsia"/>
-        </w:rPr>
+        <w:t>L</w:t>
+      </w:r>
+      <w:r>
+        <w:t>ast, combine the tree back by constructor tree(LeftTree, ‘+’, RightTree), and print the inorder of the tree.</w:t>
+      </w:r>
+    </w:p>
+    <w:p>
+      <w:pPr>
+        <w:pStyle w:val="a8"/>
       </w:pPr>
     </w:p>
     <w:p>
@@ -1164,13 +844,8 @@
         <w:t xml:space="preserve">Write a C++ </w:t>
       </w:r>
       <w:r>
-        <w:t xml:space="preserve">class </w:t>
-      </w:r>
-      <w:proofErr w:type="spellStart"/>
-      <w:r>
-        <w:t>MaxHeap</w:t>
-      </w:r>
-      <w:proofErr w:type="spellEnd"/>
+        <w:t>class MaxHeap</w:t>
+      </w:r>
       <w:r>
         <w:t xml:space="preserve"> </w:t>
       </w:r>
@@ -1198,27 +873,17 @@
         </w:rPr>
         <w:t xml:space="preserve"> </w:t>
       </w:r>
-      <w:proofErr w:type="spellStart"/>
       <w:r>
         <w:rPr>
           <w:b/>
         </w:rPr>
         <w:t>MaxPQ</w:t>
       </w:r>
-      <w:proofErr w:type="spellEnd"/>
       <w:r>
         <w:t xml:space="preserve"> </w:t>
       </w:r>
       <w:r>
-        <w:t xml:space="preserve">and implement all the virtual functions of </w:t>
-      </w:r>
-      <w:proofErr w:type="spellStart"/>
-      <w:r>
-        <w:t>MaxPQ</w:t>
-      </w:r>
-      <w:proofErr w:type="spellEnd"/>
-      <w:r>
-        <w:t xml:space="preserve">. </w:t>
+        <w:t xml:space="preserve">and implement all the virtual functions of MaxPQ. </w:t>
       </w:r>
     </w:p>
     <w:p>
@@ -1253,78 +918,166 @@
         <w:rPr>
           <w:b/>
         </w:rPr>
+        <w:t xml:space="preserve"> MaxPQ</w:t>
+      </w:r>
+    </w:p>
+    <w:p>
+      <w:pPr>
+        <w:pStyle w:val="a8"/>
+      </w:pPr>
+      <w:r>
+        <w:rPr>
+          <w:b/>
+          <w:bCs/>
+        </w:rPr>
+        <w:t>template</w:t>
+      </w:r>
+      <w:r>
+        <w:t xml:space="preserve"> &lt;</w:t>
+      </w:r>
+      <w:r>
+        <w:rPr>
+          <w:b/>
+          <w:bCs/>
+        </w:rPr>
+        <w:t>class</w:t>
+      </w:r>
+      <w:r>
+        <w:t xml:space="preserve"> T&gt;</w:t>
+      </w:r>
+    </w:p>
+    <w:p>
+      <w:pPr>
+        <w:pStyle w:val="a8"/>
+      </w:pPr>
+      <w:r>
+        <w:rPr>
+          <w:b/>
+          <w:bCs/>
+        </w:rPr>
+        <w:t>class</w:t>
+      </w:r>
+      <w:r>
+        <w:t xml:space="preserve"> MaxPQ {</w:t>
+      </w:r>
+    </w:p>
+    <w:p>
+      <w:pPr>
+        <w:pStyle w:val="a8"/>
+      </w:pPr>
+      <w:r>
+        <w:rPr>
+          <w:b/>
+          <w:bCs/>
+        </w:rPr>
+        <w:t>public</w:t>
+      </w:r>
+      <w:r>
+        <w:t>:</w:t>
+      </w:r>
+    </w:p>
+    <w:p>
+      <w:pPr>
+        <w:pStyle w:val="a8"/>
+      </w:pPr>
+      <w:r>
+        <w:t xml:space="preserve">    </w:t>
+      </w:r>
+      <w:r>
+        <w:rPr>
+          <w:b/>
+          <w:bCs/>
+        </w:rPr>
+        <w:t>virtual</w:t>
+      </w:r>
+      <w:r>
+        <w:t xml:space="preserve"> ~MaxPQ() {}  // virtual destructor</w:t>
+      </w:r>
+    </w:p>
+    <w:p>
+      <w:pPr>
+        <w:pStyle w:val="a8"/>
+      </w:pPr>
+      <w:r>
+        <w:t xml:space="preserve">    </w:t>
+      </w:r>
+      <w:r>
+        <w:rPr>
+          <w:b/>
+          <w:bCs/>
+        </w:rPr>
+        <w:t>virtual</w:t>
+      </w:r>
+      <w:r>
         <w:t xml:space="preserve"> </w:t>
       </w:r>
-      <w:proofErr w:type="spellStart"/>
-      <w:r>
-        <w:rPr>
-          <w:b/>
-        </w:rPr>
-        <w:t>MaxPQ</w:t>
-      </w:r>
-      <w:proofErr w:type="spellEnd"/>
-    </w:p>
-    <w:p>
-      <w:pPr>
-        <w:pStyle w:val="a8"/>
-      </w:pPr>
-      <w:r>
-        <w:rPr>
-          <w:b/>
-          <w:bCs/>
-        </w:rPr>
-        <w:t>template</w:t>
-      </w:r>
-      <w:r>
-        <w:t xml:space="preserve"> &lt;</w:t>
-      </w:r>
-      <w:r>
-        <w:rPr>
-          <w:b/>
-          <w:bCs/>
-        </w:rPr>
-        <w:t>class</w:t>
-      </w:r>
-      <w:r>
-        <w:t xml:space="preserve"> T&gt;</w:t>
-      </w:r>
-    </w:p>
-    <w:p>
-      <w:pPr>
-        <w:pStyle w:val="a8"/>
-      </w:pPr>
-      <w:r>
-        <w:rPr>
-          <w:b/>
-          <w:bCs/>
-        </w:rPr>
-        <w:t>class</w:t>
+      <w:r>
+        <w:rPr>
+          <w:b/>
+          <w:bCs/>
+        </w:rPr>
+        <w:t>bool</w:t>
+      </w:r>
+      <w:r>
+        <w:t xml:space="preserve"> IsEmpty() </w:t>
+      </w:r>
+      <w:r>
+        <w:rPr>
+          <w:b/>
+          <w:bCs/>
+        </w:rPr>
+        <w:t>const</w:t>
+      </w:r>
+      <w:r>
+        <w:t xml:space="preserve"> = 0; //return </w:t>
+      </w:r>
+      <w:r>
+        <w:rPr>
+          <w:b/>
+          <w:bCs/>
+        </w:rPr>
+        <w:t>true</w:t>
+      </w:r>
+      <w:r>
+        <w:t xml:space="preserve"> iff empty</w:t>
+      </w:r>
+    </w:p>
+    <w:p>
+      <w:pPr>
+        <w:pStyle w:val="a8"/>
+      </w:pPr>
+      <w:r>
+        <w:t xml:space="preserve">    </w:t>
+      </w:r>
+      <w:r>
+        <w:rPr>
+          <w:b/>
+          <w:bCs/>
+        </w:rPr>
+        <w:t>virtual</w:t>
       </w:r>
       <w:r>
         <w:t xml:space="preserve"> </w:t>
       </w:r>
-      <w:proofErr w:type="spellStart"/>
-      <w:r>
-        <w:t>MaxPQ</w:t>
-      </w:r>
-      <w:proofErr w:type="spellEnd"/>
-      <w:r>
-        <w:t xml:space="preserve"> {</w:t>
-      </w:r>
-    </w:p>
-    <w:p>
-      <w:pPr>
-        <w:pStyle w:val="a8"/>
-      </w:pPr>
-      <w:r>
-        <w:rPr>
-          <w:b/>
-          <w:bCs/>
-        </w:rPr>
-        <w:t>public</w:t>
-      </w:r>
-      <w:r>
-        <w:t>:</w:t>
+      <w:r>
+        <w:rPr>
+          <w:b/>
+          <w:bCs/>
+        </w:rPr>
+        <w:t>const</w:t>
+      </w:r>
+      <w:r>
+        <w:t xml:space="preserve"> T&amp; Top() </w:t>
+      </w:r>
+      <w:r>
+        <w:rPr>
+          <w:b/>
+          <w:bCs/>
+        </w:rPr>
+        <w:t>const</w:t>
+      </w:r>
+      <w:r>
+        <w:t xml:space="preserve"> = 0; //return reference to the max</w:t>
       </w:r>
     </w:p>
     <w:p>
@@ -1342,20 +1095,27 @@
         <w:t>virtual</w:t>
       </w:r>
       <w:r>
-        <w:t xml:space="preserve"> ~</w:t>
-      </w:r>
-      <w:proofErr w:type="spellStart"/>
-      <w:proofErr w:type="gramStart"/>
-      <w:r>
-        <w:t>MaxPQ</w:t>
-      </w:r>
-      <w:proofErr w:type="spellEnd"/>
-      <w:r>
-        <w:t>(</w:t>
-      </w:r>
-      <w:proofErr w:type="gramEnd"/>
-      <w:r>
-        <w:t>) {}  // virtual destructor</w:t>
+        <w:t xml:space="preserve"> </w:t>
+      </w:r>
+      <w:r>
+        <w:rPr>
+          <w:b/>
+          <w:bCs/>
+        </w:rPr>
+        <w:t>void</w:t>
+      </w:r>
+      <w:r>
+        <w:t xml:space="preserve"> Push(</w:t>
+      </w:r>
+      <w:r>
+        <w:rPr>
+          <w:b/>
+          <w:bCs/>
+        </w:rPr>
+        <w:t>const</w:t>
+      </w:r>
+      <w:r>
+        <w:t xml:space="preserve"> T&amp;) = 0;</w:t>
       </w:r>
     </w:p>
     <w:p>
@@ -1380,176 +1140,10 @@
           <w:b/>
           <w:bCs/>
         </w:rPr>
-        <w:t>bool</w:t>
-      </w:r>
-      <w:r>
-        <w:t xml:space="preserve"> </w:t>
-      </w:r>
-      <w:proofErr w:type="spellStart"/>
-      <w:proofErr w:type="gramStart"/>
-      <w:r>
-        <w:t>IsEmpty</w:t>
-      </w:r>
-      <w:proofErr w:type="spellEnd"/>
-      <w:r>
-        <w:t>(</w:t>
-      </w:r>
-      <w:proofErr w:type="gramEnd"/>
-      <w:r>
-        <w:t xml:space="preserve">) </w:t>
-      </w:r>
-      <w:r>
-        <w:rPr>
-          <w:b/>
-          <w:bCs/>
-        </w:rPr>
-        <w:t>const</w:t>
-      </w:r>
-      <w:r>
-        <w:t xml:space="preserve"> = 0; //return </w:t>
-      </w:r>
-      <w:r>
-        <w:rPr>
-          <w:b/>
-          <w:bCs/>
-        </w:rPr>
-        <w:t>true</w:t>
-      </w:r>
-      <w:r>
-        <w:t xml:space="preserve"> </w:t>
-      </w:r>
-      <w:proofErr w:type="spellStart"/>
-      <w:r>
-        <w:t>iff</w:t>
-      </w:r>
-      <w:proofErr w:type="spellEnd"/>
-      <w:r>
-        <w:t xml:space="preserve"> empty</w:t>
-      </w:r>
-    </w:p>
-    <w:p>
-      <w:pPr>
-        <w:pStyle w:val="a8"/>
-      </w:pPr>
-      <w:r>
-        <w:t xml:space="preserve">    </w:t>
-      </w:r>
-      <w:r>
-        <w:rPr>
-          <w:b/>
-          <w:bCs/>
-        </w:rPr>
-        <w:t>virtual</w:t>
-      </w:r>
-      <w:r>
-        <w:t xml:space="preserve"> </w:t>
-      </w:r>
-      <w:r>
-        <w:rPr>
-          <w:b/>
-          <w:bCs/>
-        </w:rPr>
-        <w:t>const</w:t>
-      </w:r>
-      <w:r>
-        <w:t xml:space="preserve"> T&amp; </w:t>
-      </w:r>
-      <w:proofErr w:type="gramStart"/>
-      <w:r>
-        <w:t>Top(</w:t>
-      </w:r>
-      <w:proofErr w:type="gramEnd"/>
-      <w:r>
-        <w:t xml:space="preserve">) </w:t>
-      </w:r>
-      <w:r>
-        <w:rPr>
-          <w:b/>
-          <w:bCs/>
-        </w:rPr>
-        <w:t>const</w:t>
-      </w:r>
-      <w:r>
-        <w:t xml:space="preserve"> = 0; //return reference to the max</w:t>
-      </w:r>
-    </w:p>
-    <w:p>
-      <w:pPr>
-        <w:pStyle w:val="a8"/>
-      </w:pPr>
-      <w:r>
-        <w:t xml:space="preserve">    </w:t>
-      </w:r>
-      <w:r>
-        <w:rPr>
-          <w:b/>
-          <w:bCs/>
-        </w:rPr>
-        <w:t>virtual</w:t>
-      </w:r>
-      <w:r>
-        <w:t xml:space="preserve"> </w:t>
-      </w:r>
-      <w:r>
-        <w:rPr>
-          <w:b/>
-          <w:bCs/>
-        </w:rPr>
         <w:t>void</w:t>
       </w:r>
       <w:r>
-        <w:t xml:space="preserve"> </w:t>
-      </w:r>
-      <w:proofErr w:type="gramStart"/>
-      <w:r>
-        <w:t>Push(</w:t>
-      </w:r>
-      <w:proofErr w:type="gramEnd"/>
-      <w:r>
-        <w:rPr>
-          <w:b/>
-          <w:bCs/>
-        </w:rPr>
-        <w:t>const</w:t>
-      </w:r>
-      <w:r>
-        <w:t xml:space="preserve"> T&amp;) = 0;</w:t>
-      </w:r>
-    </w:p>
-    <w:p>
-      <w:pPr>
-        <w:pStyle w:val="a8"/>
-      </w:pPr>
-      <w:r>
-        <w:t xml:space="preserve">    </w:t>
-      </w:r>
-      <w:r>
-        <w:rPr>
-          <w:b/>
-          <w:bCs/>
-        </w:rPr>
-        <w:t>virtual</w:t>
-      </w:r>
-      <w:r>
-        <w:t xml:space="preserve"> </w:t>
-      </w:r>
-      <w:r>
-        <w:rPr>
-          <w:b/>
-          <w:bCs/>
-        </w:rPr>
-        <w:t>void</w:t>
-      </w:r>
-      <w:r>
-        <w:t xml:space="preserve"> </w:t>
-      </w:r>
-      <w:proofErr w:type="gramStart"/>
-      <w:r>
-        <w:t>Pop(</w:t>
-      </w:r>
-      <w:proofErr w:type="gramEnd"/>
-      <w:r>
-        <w:t>) = 0;</w:t>
+        <w:t xml:space="preserve"> Pop() = 0;</w:t>
       </w:r>
     </w:p>
     <w:p>
@@ -1568,32 +1162,14 @@
       <w:r>
         <w:t xml:space="preserve">(b) Write a C++ abstract class similar to ADT 5.2 for the ADT </w:t>
       </w:r>
-      <w:proofErr w:type="spellStart"/>
       <w:r>
         <w:rPr>
           <w:b/>
         </w:rPr>
         <w:t>MinPQ</w:t>
       </w:r>
-      <w:proofErr w:type="spellEnd"/>
-      <w:r>
-        <w:t xml:space="preserve">, which defines a min priority queue. Then write a C++ class </w:t>
-      </w:r>
-      <w:proofErr w:type="spellStart"/>
-      <w:r>
-        <w:t>MinHeap</w:t>
-      </w:r>
-      <w:proofErr w:type="spellEnd"/>
-      <w:r>
-        <w:t xml:space="preserve"> that derives from this abstract class and implement all the virtual functions of </w:t>
-      </w:r>
-      <w:proofErr w:type="spellStart"/>
-      <w:r>
-        <w:t>MinPQ</w:t>
-      </w:r>
-      <w:proofErr w:type="spellEnd"/>
-      <w:r>
-        <w:t>.</w:t>
+      <w:r>
+        <w:t>, which defines a min priority queue. Then write a C++ class MinHeap that derives from this abstract class and implement all the virtual functions of MinPQ.</w:t>
       </w:r>
     </w:p>
     <w:p>
@@ -1729,24 +1305,9 @@
       <w:r>
         <w:t xml:space="preserve">and show if Q and H are all empty tree by </w:t>
       </w:r>
-      <w:proofErr w:type="spellStart"/>
-      <w:proofErr w:type="gramStart"/>
       <w:r>
         <w:lastRenderedPageBreak/>
-        <w:t>Q.IsEmpty</w:t>
-      </w:r>
-      <w:proofErr w:type="spellEnd"/>
-      <w:proofErr w:type="gramEnd"/>
-      <w:r>
-        <w:t xml:space="preserve">() and </w:t>
-      </w:r>
-      <w:proofErr w:type="spellStart"/>
-      <w:r>
-        <w:t>H.IsEmpty</w:t>
-      </w:r>
-      <w:proofErr w:type="spellEnd"/>
-      <w:r>
-        <w:t>()</w:t>
+        <w:t>Q.IsEmpty() and H.IsEmpty()</w:t>
       </w:r>
       <w:r>
         <w:t>.</w:t>
@@ -1770,31 +1331,13 @@
         <w:t>Part1 Q6 example</w:t>
       </w:r>
       <w:r>
-        <w:t xml:space="preserve"> by </w:t>
-      </w:r>
-      <w:proofErr w:type="spellStart"/>
-      <w:proofErr w:type="gramStart"/>
-      <w:r>
-        <w:t>Q.Push</w:t>
-      </w:r>
-      <w:proofErr w:type="spellEnd"/>
-      <w:proofErr w:type="gramEnd"/>
-      <w:r>
-        <w:t>(</w:t>
+        <w:t xml:space="preserve"> by Q.Push(</w:t>
       </w:r>
       <w:r>
         <w:t>&lt;element&gt;</w:t>
       </w:r>
       <w:r>
-        <w:t xml:space="preserve">) and </w:t>
-      </w:r>
-      <w:proofErr w:type="spellStart"/>
-      <w:r>
-        <w:t>H.Push</w:t>
-      </w:r>
-      <w:proofErr w:type="spellEnd"/>
-      <w:r>
-        <w:t>(</w:t>
+        <w:t>) and H.Push(</w:t>
       </w:r>
       <w:r>
         <w:t>&lt;element&gt;</w:t>
@@ -1806,25 +1349,7 @@
         <w:t>. And show Q and H</w:t>
       </w:r>
       <w:r>
-        <w:t xml:space="preserve"> by </w:t>
-      </w:r>
-      <w:proofErr w:type="spellStart"/>
-      <w:proofErr w:type="gramStart"/>
-      <w:r>
-        <w:t>Q.show</w:t>
-      </w:r>
-      <w:proofErr w:type="spellEnd"/>
-      <w:proofErr w:type="gramEnd"/>
-      <w:r>
-        <w:t xml:space="preserve">() and </w:t>
-      </w:r>
-      <w:proofErr w:type="spellStart"/>
-      <w:r>
-        <w:t>H.show</w:t>
-      </w:r>
-      <w:proofErr w:type="spellEnd"/>
-      <w:r>
-        <w:t>()</w:t>
+        <w:t xml:space="preserve"> by Q.show() and H.show()</w:t>
       </w:r>
       <w:r>
         <w:t>.</w:t>
@@ -1842,25 +1367,7 @@
         <w:t>T</w:t>
       </w:r>
       <w:r>
-        <w:t xml:space="preserve">hen, pop one element from Q and pop one from H, and show the max element of Q by </w:t>
-      </w:r>
-      <w:proofErr w:type="spellStart"/>
-      <w:proofErr w:type="gramStart"/>
-      <w:r>
-        <w:t>Q.Top</w:t>
-      </w:r>
-      <w:proofErr w:type="spellEnd"/>
-      <w:proofErr w:type="gramEnd"/>
-      <w:r>
-        <w:t xml:space="preserve">() and show the min element of H by </w:t>
-      </w:r>
-      <w:proofErr w:type="spellStart"/>
-      <w:r>
-        <w:t>H.Top</w:t>
-      </w:r>
-      <w:proofErr w:type="spellEnd"/>
-      <w:r>
-        <w:t>()</w:t>
+        <w:t>hen, pop one element from Q and pop one from H, and show the max element of Q by Q.Top() and show the min element of H by H.Top()</w:t>
       </w:r>
       <w:r>
         <w:t>.</w:t>
@@ -1870,14 +1377,11 @@
       <w:pPr>
         <w:pStyle w:val="a8"/>
         <w:ind w:leftChars="0" w:left="360"/>
+      </w:pPr>
+      <w:r>
         <w:rPr>
           <w:rFonts w:hint="eastAsia"/>
         </w:rPr>
-      </w:pPr>
-      <w:r>
-        <w:rPr>
-          <w:rFonts w:hint="eastAsia"/>
-        </w:rPr>
         <w:t>L</w:t>
       </w:r>
       <w:r>
@@ -1888,9 +1392,6 @@
       <w:pPr>
         <w:pStyle w:val="a8"/>
         <w:ind w:leftChars="0" w:left="360"/>
-        <w:rPr>
-          <w:rFonts w:hint="eastAsia"/>
-        </w:rPr>
       </w:pPr>
     </w:p>
     <w:p>
@@ -1966,18 +1467,8 @@
         <w:t>P</w:t>
       </w:r>
       <w:r>
-        <w:t xml:space="preserve">air&lt;K, E&gt;* </w:t>
-      </w:r>
-      <w:proofErr w:type="spellStart"/>
-      <w:proofErr w:type="gramStart"/>
-      <w:r>
-        <w:t>RankGet</w:t>
-      </w:r>
-      <w:proofErr w:type="spellEnd"/>
-      <w:r>
-        <w:t>(</w:t>
-      </w:r>
-      <w:proofErr w:type="gramEnd"/>
+        <w:t>air&lt;K, E&gt;* RankGet(</w:t>
+      </w:r>
       <w:r>
         <w:rPr>
           <w:b/>
@@ -2004,13 +1495,147 @@
         <w:t>void</w:t>
       </w:r>
       <w:r>
+        <w:t xml:space="preserve"> Split(</w:t>
+      </w:r>
+      <w:r>
+        <w:rPr>
+          <w:b/>
+          <w:bCs/>
+        </w:rPr>
+        <w:t>const</w:t>
+      </w:r>
+      <w:r>
+        <w:t xml:space="preserve"> K&amp; k, BST&lt;K, E&gt;&amp; small, pair&lt;K, E&gt;*&amp; mid, BST&lt;K, E&gt;&amp; big)</w:t>
+      </w:r>
+    </w:p>
+    <w:p>
+      <w:pPr>
+        <w:pStyle w:val="a8"/>
+        <w:ind w:leftChars="0" w:left="360"/>
+      </w:pPr>
+    </w:p>
+    <w:p>
+      <w:pPr>
+        <w:pStyle w:val="a8"/>
+        <w:ind w:leftChars="0" w:left="360" w:firstLineChars="50" w:firstLine="120"/>
+      </w:pPr>
+      <w:r>
+        <w:rPr>
+          <w:b/>
+        </w:rPr>
+        <w:t>ADT</w:t>
+      </w:r>
+      <w:r>
+        <w:rPr>
+          <w:b/>
+        </w:rPr>
+        <w:t>5.3</w:t>
+      </w:r>
+      <w:r>
+        <w:rPr>
+          <w:b/>
+        </w:rPr>
         <w:t xml:space="preserve"> </w:t>
       </w:r>
-      <w:proofErr w:type="gramStart"/>
-      <w:r>
-        <w:t>Split(</w:t>
-      </w:r>
-      <w:proofErr w:type="gramEnd"/>
+      <w:r>
+        <w:rPr>
+          <w:b/>
+        </w:rPr>
+        <w:t>Dictionary</w:t>
+      </w:r>
+    </w:p>
+    <w:p>
+      <w:pPr>
+        <w:pStyle w:val="a8"/>
+      </w:pPr>
+      <w:r>
+        <w:rPr>
+          <w:b/>
+          <w:bCs/>
+        </w:rPr>
+        <w:t>template</w:t>
+      </w:r>
+      <w:r>
+        <w:t xml:space="preserve"> &lt;</w:t>
+      </w:r>
+      <w:r>
+        <w:rPr>
+          <w:b/>
+          <w:bCs/>
+        </w:rPr>
+        <w:t>class</w:t>
+      </w:r>
+      <w:r>
+        <w:t xml:space="preserve"> K, </w:t>
+      </w:r>
+      <w:r>
+        <w:rPr>
+          <w:b/>
+          <w:bCs/>
+        </w:rPr>
+        <w:t>class</w:t>
+      </w:r>
+      <w:r>
+        <w:t xml:space="preserve"> E&gt;</w:t>
+      </w:r>
+    </w:p>
+    <w:p>
+      <w:pPr>
+        <w:pStyle w:val="a8"/>
+      </w:pPr>
+      <w:r>
+        <w:rPr>
+          <w:b/>
+          <w:bCs/>
+        </w:rPr>
+        <w:t>class</w:t>
+      </w:r>
+      <w:r>
+        <w:t xml:space="preserve"> Dictionary {</w:t>
+      </w:r>
+    </w:p>
+    <w:p>
+      <w:pPr>
+        <w:pStyle w:val="a8"/>
+      </w:pPr>
+      <w:r>
+        <w:rPr>
+          <w:b/>
+          <w:bCs/>
+        </w:rPr>
+        <w:t>public</w:t>
+      </w:r>
+      <w:r>
+        <w:t xml:space="preserve">:    </w:t>
+      </w:r>
+    </w:p>
+    <w:p>
+      <w:pPr>
+        <w:pStyle w:val="a8"/>
+      </w:pPr>
+      <w:r>
+        <w:t xml:space="preserve">    </w:t>
+      </w:r>
+      <w:r>
+        <w:rPr>
+          <w:b/>
+          <w:bCs/>
+        </w:rPr>
+        <w:t>virtual</w:t>
+      </w:r>
+      <w:r>
+        <w:t xml:space="preserve"> </w:t>
+      </w:r>
+      <w:r>
+        <w:rPr>
+          <w:b/>
+          <w:bCs/>
+        </w:rPr>
+        <w:t>bool</w:t>
+      </w:r>
+      <w:r>
+        <w:t xml:space="preserve"> IsEmptay() </w:t>
+      </w:r>
       <w:r>
         <w:rPr>
           <w:b/>
@@ -2019,108 +1644,104 @@
         <w:t>const</w:t>
       </w:r>
       <w:r>
-        <w:t xml:space="preserve"> K&amp; k, BST&lt;K, E&gt;&amp; small, pair&lt;K, E&gt;*&amp; mid, BST&lt;K, E&gt;&amp; big)</w:t>
-      </w:r>
-    </w:p>
-    <w:p>
-      <w:pPr>
-        <w:pStyle w:val="a8"/>
-        <w:ind w:leftChars="0" w:left="360"/>
-      </w:pPr>
-    </w:p>
-    <w:p>
-      <w:pPr>
-        <w:pStyle w:val="a8"/>
-        <w:ind w:leftChars="0" w:left="360" w:firstLineChars="50" w:firstLine="120"/>
-      </w:pPr>
-      <w:r>
-        <w:rPr>
-          <w:b/>
-        </w:rPr>
-        <w:t>ADT</w:t>
-      </w:r>
-      <w:r>
-        <w:rPr>
-          <w:b/>
-        </w:rPr>
-        <w:t>5.3</w:t>
-      </w:r>
-      <w:r>
-        <w:rPr>
-          <w:b/>
-        </w:rPr>
+        <w:t xml:space="preserve"> = 0;  // return true if dictionary is empty</w:t>
+      </w:r>
+    </w:p>
+    <w:p>
+      <w:pPr>
+        <w:pStyle w:val="a8"/>
+      </w:pPr>
+      <w:r>
+        <w:t xml:space="preserve">    </w:t>
+      </w:r>
+      <w:r>
+        <w:rPr>
+          <w:b/>
+          <w:bCs/>
+        </w:rPr>
+        <w:t>virtual</w:t>
+      </w:r>
+      <w:r>
+        <w:t xml:space="preserve"> pair &lt;K, E&gt;* Get(const K&amp;) </w:t>
+      </w:r>
+      <w:r>
+        <w:rPr>
+          <w:b/>
+          <w:bCs/>
+        </w:rPr>
+        <w:t>const</w:t>
+      </w:r>
+      <w:r>
+        <w:t xml:space="preserve"> = 0;</w:t>
+      </w:r>
+    </w:p>
+    <w:p>
+      <w:pPr>
+        <w:pStyle w:val="a8"/>
+      </w:pPr>
+      <w:r>
+        <w:t xml:space="preserve">    // return pointer to the pair w. specified key         </w:t>
+      </w:r>
+    </w:p>
+    <w:p>
+      <w:pPr>
+        <w:pStyle w:val="a8"/>
+      </w:pPr>
+      <w:r>
+        <w:t xml:space="preserve">    </w:t>
+      </w:r>
+      <w:r>
+        <w:rPr>
+          <w:b/>
+          <w:bCs/>
+        </w:rPr>
+        <w:t>virtual</w:t>
+      </w:r>
+      <w:r>
         <w:t xml:space="preserve"> </w:t>
       </w:r>
       <w:r>
         <w:rPr>
           <w:b/>
-        </w:rPr>
-        <w:t>Dictionary</w:t>
-      </w:r>
-    </w:p>
-    <w:p>
-      <w:pPr>
-        <w:pStyle w:val="a8"/>
-      </w:pPr>
-      <w:r>
-        <w:rPr>
-          <w:b/>
-          <w:bCs/>
-        </w:rPr>
-        <w:t>template</w:t>
-      </w:r>
-      <w:r>
-        <w:t xml:space="preserve"> &lt;</w:t>
-      </w:r>
-      <w:r>
-        <w:rPr>
-          <w:b/>
-          <w:bCs/>
-        </w:rPr>
-        <w:t>class</w:t>
-      </w:r>
-      <w:r>
-        <w:t xml:space="preserve"> K, </w:t>
-      </w:r>
-      <w:r>
-        <w:rPr>
-          <w:b/>
-          <w:bCs/>
-        </w:rPr>
-        <w:t>class</w:t>
-      </w:r>
-      <w:r>
-        <w:t xml:space="preserve"> E&gt;</w:t>
-      </w:r>
-    </w:p>
-    <w:p>
-      <w:pPr>
-        <w:pStyle w:val="a8"/>
-      </w:pPr>
-      <w:r>
-        <w:rPr>
-          <w:b/>
-          <w:bCs/>
-        </w:rPr>
-        <w:t>class</w:t>
-      </w:r>
-      <w:r>
-        <w:t xml:space="preserve"> Dictionary {</w:t>
-      </w:r>
-    </w:p>
-    <w:p>
-      <w:pPr>
-        <w:pStyle w:val="a8"/>
-      </w:pPr>
-      <w:r>
-        <w:rPr>
-          <w:b/>
-          <w:bCs/>
-        </w:rPr>
-        <w:t>public</w:t>
-      </w:r>
-      <w:r>
-        <w:t xml:space="preserve">:    </w:t>
+          <w:bCs/>
+        </w:rPr>
+        <w:t>void</w:t>
+      </w:r>
+      <w:r>
+        <w:t xml:space="preserve"> Insert(</w:t>
+      </w:r>
+      <w:r>
+        <w:rPr>
+          <w:b/>
+          <w:bCs/>
+        </w:rPr>
+        <w:t>const</w:t>
+      </w:r>
+      <w:r>
+        <w:t xml:space="preserve"> </w:t>
+      </w:r>
+      <w:r>
+        <w:rPr>
+          <w:rFonts w:hint="eastAsia"/>
+        </w:rPr>
+        <w:t>P</w:t>
+      </w:r>
+      <w:r>
+        <w:t xml:space="preserve">air &lt;K, E&gt;&amp;) = 0; </w:t>
+      </w:r>
+    </w:p>
+    <w:p>
+      <w:pPr>
+        <w:pStyle w:val="a8"/>
+      </w:pPr>
+      <w:r>
+        <w:t xml:space="preserve">    // insert the given pair; if key ia a duplicate, update</w:t>
+      </w:r>
+      <w:r>
+        <w:t xml:space="preserve"> </w:t>
+      </w:r>
+      <w:r>
+        <w:t xml:space="preserve">associate element       </w:t>
       </w:r>
     </w:p>
     <w:p>
@@ -2145,23 +1766,10 @@
           <w:b/>
           <w:bCs/>
         </w:rPr>
-        <w:t>bool</w:t>
-      </w:r>
-      <w:r>
-        <w:t xml:space="preserve"> </w:t>
-      </w:r>
-      <w:proofErr w:type="spellStart"/>
-      <w:proofErr w:type="gramStart"/>
-      <w:r>
-        <w:t>IsEmptay</w:t>
-      </w:r>
-      <w:proofErr w:type="spellEnd"/>
-      <w:r>
-        <w:t>(</w:t>
-      </w:r>
-      <w:proofErr w:type="gramEnd"/>
-      <w:r>
-        <w:t xml:space="preserve">) </w:t>
+        <w:t>void</w:t>
+      </w:r>
+      <w:r>
+        <w:t xml:space="preserve"> Delete(</w:t>
       </w:r>
       <w:r>
         <w:rPr>
@@ -2171,176 +1779,12 @@
         <w:t>const</w:t>
       </w:r>
       <w:r>
-        <w:t xml:space="preserve"> = 0;  // return true if dictionary is empty</w:t>
-      </w:r>
-    </w:p>
-    <w:p>
-      <w:pPr>
-        <w:pStyle w:val="a8"/>
-      </w:pPr>
-      <w:r>
-        <w:t xml:space="preserve">    </w:t>
-      </w:r>
-      <w:r>
-        <w:rPr>
-          <w:b/>
-          <w:bCs/>
-        </w:rPr>
-        <w:t>virtual</w:t>
-      </w:r>
-      <w:r>
-        <w:t xml:space="preserve"> pair &lt;K, E&gt;* </w:t>
-      </w:r>
-      <w:proofErr w:type="gramStart"/>
-      <w:r>
-        <w:t>Get(</w:t>
-      </w:r>
-      <w:proofErr w:type="gramEnd"/>
-      <w:r>
-        <w:t xml:space="preserve">const K&amp;) </w:t>
-      </w:r>
-      <w:r>
-        <w:rPr>
-          <w:b/>
-          <w:bCs/>
-        </w:rPr>
-        <w:t>const</w:t>
-      </w:r>
-      <w:r>
-        <w:t xml:space="preserve"> = 0;</w:t>
-      </w:r>
-    </w:p>
-    <w:p>
-      <w:pPr>
-        <w:pStyle w:val="a8"/>
-      </w:pPr>
-      <w:r>
-        <w:t xml:space="preserve">    // return pointer to the pair w. specified key         </w:t>
-      </w:r>
-    </w:p>
-    <w:p>
-      <w:pPr>
-        <w:pStyle w:val="a8"/>
-      </w:pPr>
-      <w:r>
-        <w:t xml:space="preserve">    </w:t>
-      </w:r>
-      <w:r>
-        <w:rPr>
-          <w:b/>
-          <w:bCs/>
-        </w:rPr>
-        <w:t>virtual</w:t>
-      </w:r>
-      <w:r>
-        <w:t xml:space="preserve"> </w:t>
-      </w:r>
-      <w:r>
-        <w:rPr>
-          <w:b/>
-          <w:bCs/>
-        </w:rPr>
-        <w:t>void</w:t>
-      </w:r>
-      <w:r>
-        <w:t xml:space="preserve"> </w:t>
-      </w:r>
-      <w:proofErr w:type="gramStart"/>
-      <w:r>
-        <w:t>Insert(</w:t>
-      </w:r>
-      <w:proofErr w:type="gramEnd"/>
-      <w:r>
-        <w:rPr>
-          <w:b/>
-          <w:bCs/>
-        </w:rPr>
-        <w:t>const</w:t>
-      </w:r>
-      <w:r>
-        <w:t xml:space="preserve"> </w:t>
-      </w:r>
-      <w:r>
-        <w:rPr>
-          <w:rFonts w:hint="eastAsia"/>
-        </w:rPr>
-        <w:t>P</w:t>
-      </w:r>
-      <w:r>
-        <w:t xml:space="preserve">air &lt;K, E&gt;&amp;) = 0; </w:t>
-      </w:r>
-    </w:p>
-    <w:p>
-      <w:pPr>
-        <w:pStyle w:val="a8"/>
-      </w:pPr>
-      <w:r>
-        <w:t xml:space="preserve">    // insert the given pair; if key </w:t>
-      </w:r>
-      <w:proofErr w:type="spellStart"/>
-      <w:r>
-        <w:t>ia</w:t>
-      </w:r>
-      <w:proofErr w:type="spellEnd"/>
-      <w:r>
-        <w:t xml:space="preserve"> a duplicate, update</w:t>
-      </w:r>
-      <w:r>
-        <w:t xml:space="preserve"> </w:t>
-      </w:r>
-      <w:r>
-        <w:t xml:space="preserve">associate element       </w:t>
-      </w:r>
-    </w:p>
-    <w:p>
-      <w:pPr>
-        <w:pStyle w:val="a8"/>
-      </w:pPr>
-      <w:r>
-        <w:t xml:space="preserve">    </w:t>
-      </w:r>
-      <w:r>
-        <w:rPr>
-          <w:b/>
-          <w:bCs/>
-        </w:rPr>
-        <w:t>virtual</w:t>
-      </w:r>
-      <w:r>
-        <w:t xml:space="preserve"> </w:t>
-      </w:r>
-      <w:r>
-        <w:rPr>
-          <w:b/>
-          <w:bCs/>
-        </w:rPr>
-        <w:t>void</w:t>
-      </w:r>
-      <w:r>
-        <w:t xml:space="preserve"> </w:t>
-      </w:r>
-      <w:proofErr w:type="gramStart"/>
-      <w:r>
-        <w:t>Delete(</w:t>
-      </w:r>
-      <w:proofErr w:type="gramEnd"/>
-      <w:r>
-        <w:rPr>
-          <w:b/>
-          <w:bCs/>
-        </w:rPr>
-        <w:t>const</w:t>
-      </w:r>
-      <w:r>
         <w:t xml:space="preserve"> K&amp;) = 0;  // delete pair w. specified key      </w:t>
       </w:r>
     </w:p>
     <w:p>
       <w:pPr>
         <w:pStyle w:val="a8"/>
-        <w:rPr>
-          <w:rFonts w:hint="eastAsia"/>
-        </w:rPr>
       </w:pPr>
       <w:r>
         <w:t>};</w:t>
@@ -2513,25 +1957,7 @@
         <w:t>F</w:t>
       </w:r>
       <w:r>
-        <w:t xml:space="preserve">irst, construct </w:t>
-      </w:r>
-      <w:proofErr w:type="spellStart"/>
-      <w:r>
-        <w:t>a</w:t>
-      </w:r>
-      <w:proofErr w:type="spellEnd"/>
-      <w:r>
-        <w:t xml:space="preserve"> empty BST call T and check if it is empty by </w:t>
-      </w:r>
-      <w:proofErr w:type="spellStart"/>
-      <w:proofErr w:type="gramStart"/>
-      <w:r>
-        <w:t>T.IsEmpty</w:t>
-      </w:r>
-      <w:proofErr w:type="spellEnd"/>
-      <w:proofErr w:type="gramEnd"/>
-      <w:r>
-        <w:t>().</w:t>
+        <w:t>irst, construct a empty BST call T and check if it is empty by T.IsEmpty().</w:t>
       </w:r>
     </w:p>
     <w:p>
@@ -2541,63 +1967,13 @@
       </w:pPr>
       <w:r>
         <w:lastRenderedPageBreak/>
-        <w:t xml:space="preserve">Then, insert some </w:t>
-      </w:r>
-      <w:proofErr w:type="gramStart"/>
-      <w:r>
-        <w:t>elements(</w:t>
-      </w:r>
-      <w:proofErr w:type="gramEnd"/>
-      <w:r>
-        <w:t xml:space="preserve">key, value) to T by </w:t>
-      </w:r>
-      <w:proofErr w:type="spellStart"/>
-      <w:r>
-        <w:t>T.Insert</w:t>
-      </w:r>
-      <w:proofErr w:type="spellEnd"/>
-      <w:r>
-        <w:t>(&lt;key&gt;, &lt;value&gt;)</w:t>
-      </w:r>
-      <w:r>
-        <w:t xml:space="preserve"> and print the tree by </w:t>
-      </w:r>
-      <w:proofErr w:type="spellStart"/>
-      <w:r>
-        <w:t>postorder</w:t>
-      </w:r>
-      <w:proofErr w:type="spellEnd"/>
-      <w:r>
-        <w:t xml:space="preserve"> type by </w:t>
-      </w:r>
-      <w:proofErr w:type="spellStart"/>
-      <w:r>
-        <w:t>T.Postorder</w:t>
-      </w:r>
-      <w:proofErr w:type="spellEnd"/>
-      <w:r>
-        <w:t>()</w:t>
-      </w:r>
-      <w:r>
-        <w:t xml:space="preserve">. Then get the node of key is 70 by </w:t>
-      </w:r>
-      <w:proofErr w:type="spellStart"/>
-      <w:proofErr w:type="gramStart"/>
-      <w:r>
-        <w:t>T.Get</w:t>
-      </w:r>
-      <w:proofErr w:type="spellEnd"/>
-      <w:proofErr w:type="gramEnd"/>
-      <w:r>
-        <w:t xml:space="preserve">(70) and get the node that it is rank 3 by </w:t>
-      </w:r>
-      <w:proofErr w:type="spellStart"/>
-      <w:r>
-        <w:t>T.RankGet</w:t>
-      </w:r>
-      <w:proofErr w:type="spellEnd"/>
-      <w:r>
-        <w:t>(3)</w:t>
+        <w:t>Then, insert some elements(key, value) to T by T.Insert(&lt;key&gt;, &lt;value&gt;)</w:t>
+      </w:r>
+      <w:r>
+        <w:t xml:space="preserve"> and print the tree by postorder type by T.Postorder()</w:t>
+      </w:r>
+      <w:r>
+        <w:t>. Then get the node of key is 70 by T.Get(70) and get the node that it is rank 3 by T.RankGet(3)</w:t>
       </w:r>
       <w:r>
         <w:t xml:space="preserve">. </w:t>
@@ -2615,53 +1991,7 @@
         <w:t>T</w:t>
       </w:r>
       <w:r>
-        <w:t xml:space="preserve">hen, delete the elements that keys are 50, 5 and 60 by </w:t>
-      </w:r>
-      <w:proofErr w:type="spellStart"/>
-      <w:proofErr w:type="gramStart"/>
-      <w:r>
-        <w:t>T.Delete</w:t>
-      </w:r>
-      <w:proofErr w:type="spellEnd"/>
-      <w:proofErr w:type="gramEnd"/>
-      <w:r>
-        <w:t xml:space="preserve">(50), </w:t>
-      </w:r>
-      <w:proofErr w:type="spellStart"/>
-      <w:r>
-        <w:t>T.Delete</w:t>
-      </w:r>
-      <w:proofErr w:type="spellEnd"/>
-      <w:r>
-        <w:t>(5)</w:t>
-      </w:r>
-      <w:r>
-        <w:t xml:space="preserve"> and </w:t>
-      </w:r>
-      <w:proofErr w:type="spellStart"/>
-      <w:r>
-        <w:t>T.Delete</w:t>
-      </w:r>
-      <w:proofErr w:type="spellEnd"/>
-      <w:r>
-        <w:t>(</w:t>
-      </w:r>
-      <w:r>
-        <w:t>6</w:t>
-      </w:r>
-      <w:r>
-        <w:t>0)</w:t>
-      </w:r>
-      <w:r>
-        <w:t xml:space="preserve">. After that show the </w:t>
-      </w:r>
-      <w:proofErr w:type="spellStart"/>
-      <w:r>
-        <w:t>postorder</w:t>
-      </w:r>
-      <w:proofErr w:type="spellEnd"/>
-      <w:r>
-        <w:t xml:space="preserve"> and the node that its key is 70 and the node that it is rank 3</w:t>
+        <w:t>hen, delete the elements that keys are 50, 5 and 60 by T.Delete(50), T.Delete(5) and T.Delete(60). After that show the postorder and the node that its key is 70 and the node that it is rank 3</w:t>
       </w:r>
       <w:r>
         <w:t xml:space="preserve"> like above</w:t>
@@ -2674,34 +2004,18 @@
       <w:pPr>
         <w:pStyle w:val="a8"/>
         <w:ind w:leftChars="0" w:left="360"/>
+      </w:pPr>
+      <w:r>
         <w:rPr>
           <w:rFonts w:hint="eastAsia"/>
         </w:rPr>
-      </w:pPr>
-      <w:r>
-        <w:rPr>
-          <w:rFonts w:hint="eastAsia"/>
-        </w:rPr>
         <w:t>L</w:t>
       </w:r>
       <w:r>
         <w:t>ast, split the tree at key equal to 35</w:t>
       </w:r>
       <w:r>
-        <w:t xml:space="preserve"> by </w:t>
-      </w:r>
-      <w:proofErr w:type="spellStart"/>
-      <w:proofErr w:type="gramStart"/>
-      <w:r>
-        <w:t>T.</w:t>
-      </w:r>
-      <w:r>
-        <w:t>Split</w:t>
-      </w:r>
-      <w:proofErr w:type="spellEnd"/>
-      <w:proofErr w:type="gramEnd"/>
-      <w:r>
-        <w:t>(35, Small, Mid, Big)</w:t>
+        <w:t xml:space="preserve"> by T.Split(35, Small, Mid, Big)</w:t>
       </w:r>
       <w:r>
         <w:t>, and store to different BST tree, and show the mid element, and the Small BST and Big BST.</w:t>
@@ -3781,6 +3095,7 @@
     <w:lsdException w:name="HTML Sample" w:semiHidden="1" w:unhideWhenUsed="1"/>
     <w:lsdException w:name="HTML Typewriter" w:semiHidden="1" w:unhideWhenUsed="1"/>
     <w:lsdException w:name="HTML Variable" w:semiHidden="1" w:unhideWhenUsed="1"/>
+    <w:lsdException w:name="Normal Table" w:semiHidden="1" w:unhideWhenUsed="1"/>
     <w:lsdException w:name="annotation subject" w:semiHidden="1" w:unhideWhenUsed="1"/>
     <w:lsdException w:name="No List" w:semiHidden="1" w:unhideWhenUsed="1"/>
     <w:lsdException w:name="Outline List 1" w:semiHidden="1" w:unhideWhenUsed="1"/>
@@ -3823,8 +3138,11 @@
     <w:lsdException w:name="Table Contemporary" w:semiHidden="1" w:unhideWhenUsed="1"/>
     <w:lsdException w:name="Table Elegant" w:semiHidden="1" w:unhideWhenUsed="1"/>
     <w:lsdException w:name="Table Professional" w:semiHidden="1" w:unhideWhenUsed="1"/>
+    <w:lsdException w:name="Table Subtle 1" w:semiHidden="1" w:unhideWhenUsed="1"/>
     <w:lsdException w:name="Table Subtle 2" w:semiHidden="1" w:unhideWhenUsed="1"/>
     <w:lsdException w:name="Table Web 1" w:semiHidden="1" w:unhideWhenUsed="1"/>
+    <w:lsdException w:name="Table Web 2" w:semiHidden="1" w:unhideWhenUsed="1"/>
+    <w:lsdException w:name="Table Web 3" w:semiHidden="1" w:unhideWhenUsed="1"/>
     <w:lsdException w:name="Balloon Text" w:semiHidden="1" w:unhideWhenUsed="1"/>
     <w:lsdException w:name="Table Grid" w:uiPriority="59"/>
     <w:lsdException w:name="Table Theme" w:semiHidden="1" w:unhideWhenUsed="1"/>

</xml_diff>